<commit_message>
minor changes in .docx file
</commit_message>
<xml_diff>
--- a/Васильев_ИСИб-24-1.docx
+++ b/Васильев_ИСИб-24-1.docx
@@ -1143,8 +1143,8 @@
                         <w:txbxContent>
                           <w:p>
                             <w:pPr>
-                              <w:pStyle w:val="FrameContentsuser"/>
-                              <w:overflowPunct w:val="false"/>
+                              <w:pStyle w:val="FrameContents"/>
+                              <w:overflowPunct w:val="true"/>
                               <w:rPr/>
                             </w:pPr>
                             <w:r>
@@ -1168,8 +1168,8 @@
                           </w:p>
                           <w:p>
                             <w:pPr>
-                              <w:pStyle w:val="FrameContentsuser"/>
-                              <w:overflowPunct w:val="false"/>
+                              <w:pStyle w:val="FrameContents"/>
+                              <w:overflowPunct w:val="true"/>
                               <w:rPr>
                                 <w:rFonts w:ascii="Calibri" w:hAnsi="Calibri" w:eastAsia="Calibri" w:cs="" w:asciiTheme="minorHAnsi" w:cstheme="minorBidi" w:eastAsiaTheme="minorHAnsi" w:hAnsiTheme="minorHAnsi"/>
                                 <w:lang w:val="en-US"/>
@@ -1201,8 +1201,8 @@
                   <w:txbxContent>
                     <w:p>
                       <w:pPr>
-                        <w:pStyle w:val="FrameContentsuser"/>
-                        <w:overflowPunct w:val="false"/>
+                        <w:pStyle w:val="FrameContents"/>
+                        <w:overflowPunct w:val="true"/>
                         <w:rPr/>
                       </w:pPr>
                       <w:r>
@@ -1226,8 +1226,8 @@
                     </w:p>
                     <w:p>
                       <w:pPr>
-                        <w:pStyle w:val="FrameContentsuser"/>
-                        <w:overflowPunct w:val="false"/>
+                        <w:pStyle w:val="FrameContents"/>
+                        <w:overflowPunct w:val="true"/>
                         <w:rPr>
                           <w:rFonts w:ascii="Calibri" w:hAnsi="Calibri" w:eastAsia="Calibri" w:cs="" w:asciiTheme="minorHAnsi" w:cstheme="minorBidi" w:eastAsiaTheme="minorHAnsi" w:hAnsiTheme="minorHAnsi"/>
                           <w:lang w:val="en-US"/>
@@ -1558,7 +1558,7 @@
         <mc:AlternateContent>
           <mc:Choice Requires="wps">
             <w:drawing>
-              <wp:anchor behindDoc="0" distT="0" distB="25400" distL="0" distR="0" simplePos="0" locked="0" layoutInCell="0" allowOverlap="1" relativeHeight="5" wp14:anchorId="49519CDC">
+              <wp:anchor behindDoc="0" distT="0" distB="31750" distL="0" distR="0" simplePos="0" locked="0" layoutInCell="0" allowOverlap="1" relativeHeight="5" wp14:anchorId="49519CDC">
                 <wp:simplePos x="0" y="0"/>
                 <wp:positionH relativeFrom="page">
                   <wp:posOffset>3513455</wp:posOffset>
@@ -1727,8 +1727,8 @@
                         <w:txbxContent>
                           <w:p>
                             <w:pPr>
-                              <w:pStyle w:val="FrameContentsuser"/>
-                              <w:overflowPunct w:val="false"/>
+                              <w:pStyle w:val="FrameContents"/>
+                              <w:overflowPunct w:val="true"/>
                               <w:spacing w:before="238" w:after="198"/>
                               <w:rPr/>
                             </w:pPr>
@@ -1775,8 +1775,8 @@
                   <w:txbxContent>
                     <w:p>
                       <w:pPr>
-                        <w:pStyle w:val="FrameContentsuser"/>
-                        <w:overflowPunct w:val="false"/>
+                        <w:pStyle w:val="FrameContents"/>
+                        <w:overflowPunct w:val="true"/>
                         <w:spacing w:before="238" w:after="198"/>
                         <w:rPr/>
                       </w:pPr>
@@ -2069,8 +2069,8 @@
       <w:tblGrid>
         <w:gridCol w:w="765"/>
         <w:gridCol w:w="1289"/>
-        <w:gridCol w:w="648"/>
-        <w:gridCol w:w="2177"/>
+        <w:gridCol w:w="647"/>
+        <w:gridCol w:w="2178"/>
         <w:gridCol w:w="2114"/>
         <w:gridCol w:w="2457"/>
       </w:tblGrid>
@@ -2251,7 +2251,7 @@
         </w:tc>
         <w:tc>
           <w:tcPr>
-            <w:tcW w:w="648" w:type="dxa"/>
+            <w:tcW w:w="647" w:type="dxa"/>
             <w:tcBorders/>
           </w:tcPr>
           <w:p>
@@ -2293,7 +2293,7 @@
         </w:tc>
         <w:tc>
           <w:tcPr>
-            <w:tcW w:w="2177" w:type="dxa"/>
+            <w:tcW w:w="2178" w:type="dxa"/>
             <w:tcBorders/>
           </w:tcPr>
           <w:p>
@@ -3475,7 +3475,7 @@
           <w:sz w:val="28"/>
           <w:szCs w:val="28"/>
         </w:rPr>
-        <w:t>Модуль Lexer: Функция scan_tokens(), принимающая строку с исходным кодом и возращающая динамический массив структур Token.</w:t>
+        <w:t>После прочтения файла функцией ReadFile() (модуль main) в работу вступает модуль lexer. Он создает лексер вызовом NewLexer(const char* source), затем многократно вызывает NextToken(), формируя динамический массив структур Token до тех пор, пока не вернётся маркер TOKEN_EOF.</w:t>
       </w:r>
     </w:p>
     <w:p>
@@ -3492,7 +3492,7 @@
           <w:sz w:val="28"/>
           <w:szCs w:val="28"/>
         </w:rPr>
-        <w:t>Модуль Parser: Функция parse(), принимающая массив токенов и возращающая корень АСД. Внутренние функции parse_statement(), parse_expression() и др. для обработки грамматики языка.</w:t>
+        <w:t>Полученный поток токенов поступает в модуль parser. Парсер инициализируется через NewParser(Lexer* l); непосредственный разбор выполняет функция ParseProgram(): она строит полное абстрактное синтаксическое дерево (root-узел Program) с использованием вспомогательных процедур ParseStatement(), ParseExpression() и др.</w:t>
       </w:r>
     </w:p>
     <w:p>
@@ -3509,7 +3509,7 @@
           <w:sz w:val="28"/>
           <w:szCs w:val="28"/>
         </w:rPr>
-        <w:t>Модуль CodeGen: Функция generate_bytecode(), принимающая корень АСД и возращающая структуру BytecodeChunk, содержащую массив опкодов и констант.</w:t>
+        <w:t>Дерево передаётся в модуль codegen. Центральная функция Compile(Program* ast) обходит AST и формирует объект Chunk, содержащий вектор байт-кода (code) и таблицу констант (constant). На этом этапе конкретные операции превращаются в опкоды — например OP_ADD, OP_EQUAL, OP_JUMP_IF_FALSE и т. д.</w:t>
       </w:r>
     </w:p>
     <w:p>
@@ -3526,7 +3526,7 @@
           <w:sz w:val="28"/>
           <w:szCs w:val="28"/>
         </w:rPr>
-        <w:t>Модуль VM: Функция run(), принимающая BytecodeChunk и исполняющая его. Будет содержать стек операндов, массив для глобальных переменных указатель на текущую инструкцию.</w:t>
+        <w:t>Получившийся Chunk исполняет vm. Точка входа Interpret(const char* source) инициализирует стек, загружает Chunk и, двигая указатель ip, вызывает внутреннюю  функцию Run(). Та реализует байт-кодовую машину: операции со стеком (Push, Pop), доступ к глобальным переменным, арифметику, сравнения, ввод-вывод (OP_IN, OP_OUT) и управление потоком (OP_LOOP, OP_JUMP, OP_JUMP_IF_FALSE).</w:t>
       </w:r>
     </w:p>
     <w:p>
@@ -3543,7 +3543,7 @@
           <w:sz w:val="28"/>
           <w:szCs w:val="28"/>
         </w:rPr>
-        <w:t>Модуль main: Точка входа, оркестрирующая работу всех модулей: чтения файла, вызов лексера, парера, генератор кода и виртуальной машины.</w:t>
+        <w:t>Модуль main связывает все воедино: читает файл (ReadFile), печатает заголовок строки «Compilling and running ...», передаёт исходник в Interpret, по коду возврата (INTERPRET_OK, INTERPRET_COMPILE_ERROR, INTERPRET_RUNTIME_ERROR) устанавливает конечный exit()-статус (0, 65 или 70)</w:t>
       </w:r>
     </w:p>
     <w:p>
@@ -5531,7 +5531,7 @@
         <mc:AlternateContent>
           <mc:Choice Requires="wps">
             <w:drawing>
-              <wp:anchor behindDoc="0" distT="0" distB="25400" distL="0" distR="635" simplePos="0" locked="0" layoutInCell="0" allowOverlap="1" relativeHeight="6" wp14:anchorId="480F3B61">
+              <wp:anchor behindDoc="0" distT="0" distB="31750" distL="0" distR="635" simplePos="0" locked="0" layoutInCell="0" allowOverlap="1" relativeHeight="6" wp14:anchorId="480F3B61">
                 <wp:simplePos x="0" y="0"/>
                 <wp:positionH relativeFrom="page">
                   <wp:posOffset>1061085</wp:posOffset>
@@ -6761,13 +6761,7 @@
               <w:rPr>
                 <w:sz w:val="28"/>
               </w:rPr>
-              <w:t xml:space="preserve">Проектирование набора инструкций (опкодов для виртуальной машины. Реализация обхода АСД для генерации байт-кода для простых выражений и работы с константами. </w:t>
-            </w:r>
-            <w:r>
-              <w:rPr>
-                <w:sz w:val="28"/>
-              </w:rPr>
-              <w:t>[экскурсия]</w:t>
+              <w:t>Проектирование набора инструкций (опкодов для виртуальной машины. Реализация обхода АСД для генерации байт-кода для простых выражений и работы с константами. [экскурсия]</w:t>
             </w:r>
           </w:p>
         </w:tc>
@@ -6981,13 +6975,7 @@
               <w:rPr>
                 <w:sz w:val="28"/>
               </w:rPr>
-              <w:t xml:space="preserve">[экскурсия] </w:t>
-            </w:r>
-            <w:r>
-              <w:rPr>
-                <w:sz w:val="28"/>
-              </w:rPr>
-              <w:t>Реализация основного цикла ВМ. Реализация стека операндов и логики выполнения всех разработанных опкодов (арифметика, переходы, ввод/вывод).</w:t>
+              <w:t>[экскурсия] Реализация основного цикла ВМ. Реализация стека операндов и логики выполнения всех разработанных опкодов (арифметика, переходы, ввод/вывод).</w:t>
             </w:r>
           </w:p>
         </w:tc>
@@ -8111,8 +8099,8 @@
           <w:szCs w:val="28"/>
         </w:rPr>
       </w:pPr>
-      <w:bookmarkStart w:id="1" w:name="_bookmark0"/>
-      <w:bookmarkStart w:id="2" w:name="Введение"/>
+      <w:bookmarkStart w:id="1" w:name="Введение"/>
+      <w:bookmarkStart w:id="2" w:name="_bookmark0"/>
       <w:bookmarkEnd w:id="1"/>
       <w:bookmarkEnd w:id="2"/>
       <w:r>
@@ -8877,15 +8865,15 @@
       <w:lang w:eastAsia="ru-RU"/>
     </w:rPr>
   </w:style>
-  <w:style w:type="paragraph" w:styleId="FrameContentsuser">
-    <w:name w:val="Frame Contents (user)"/>
+  <w:style w:type="paragraph" w:styleId="FrameContents">
+    <w:name w:val="Frame Contents"/>
     <w:basedOn w:val="Normal"/>
     <w:qFormat/>
     <w:pPr/>
     <w:rPr/>
   </w:style>
-  <w:style w:type="paragraph" w:styleId="FrameContents">
-    <w:name w:val="Frame Contents"/>
+  <w:style w:type="paragraph" w:styleId="FrameContentsuser">
+    <w:name w:val="Frame Contents (user)"/>
     <w:basedOn w:val="Normal"/>
     <w:qFormat/>
     <w:pPr/>

</xml_diff>